<commit_message>
finishing touches - fixed format for automarking
</commit_message>
<xml_diff>
--- a/report.docx
+++ b/report.docx
@@ -1,18 +1,22 @@
 
 <file path=word/document.xml><?xml version="1.0" encoding="utf-8"?>
-<w:document xmlns:wpc="http://schemas.microsoft.com/office/word/2010/wordprocessingCanvas" xmlns:cx="http://schemas.microsoft.com/office/drawing/2014/chartex" xmlns:cx1="http://schemas.microsoft.com/office/drawing/2015/9/8/chartex" xmlns:cx2="http://schemas.microsoft.com/office/drawing/2015/10/21/chartex" xmlns:cx3="http://schemas.microsoft.com/office/drawing/2016/5/9/chartex" xmlns:cx4="http://schemas.microsoft.com/office/drawing/2016/5/10/chartex" xmlns:cx5="http://schemas.microsoft.com/office/drawing/2016/5/11/chartex" xmlns:cx6="http://schemas.microsoft.com/office/drawing/2016/5/12/chartex" xmlns:cx7="http://schemas.microsoft.com/office/drawing/2016/5/13/chartex" xmlns:cx8="http://schemas.microsoft.com/office/drawing/2016/5/14/chartex" xmlns:mc="http://schemas.openxmlformats.org/markup-compatibility/2006" xmlns:aink="http://schemas.microsoft.com/office/drawing/2016/ink" xmlns:am3d="http://schemas.microsoft.com/office/drawing/2017/model3d" xmlns:o="urn:schemas-microsoft-com:office:office" xmlns:r="http://schemas.openxmlformats.org/officeDocument/2006/relationships" xmlns:m="http://schemas.openxmlformats.org/officeDocument/2006/math" xmlns:v="urn:schemas-microsoft-com:vml" xmlns:wp14="http://schemas.microsoft.com/office/word/2010/wordprocessingDrawing" xmlns:wp="http://schemas.openxmlformats.org/drawingml/2006/wordprocessingDrawing" xmlns:w10="urn:schemas-microsoft-com:office:word" xmlns:w="http://schemas.openxmlformats.org/wordprocessingml/2006/main" xmlns:w14="http://schemas.microsoft.com/office/word/2010/wordml" xmlns:w15="http://schemas.microsoft.com/office/word/2012/wordml" xmlns:w16cid="http://schemas.microsoft.com/office/word/2016/wordml/cid" xmlns:w16se="http://schemas.microsoft.com/office/word/2015/wordml/symex" xmlns:wpg="http://schemas.microsoft.com/office/word/2010/wordprocessingGroup" xmlns:wpi="http://schemas.microsoft.com/office/word/2010/wordprocessingInk" xmlns:wne="http://schemas.microsoft.com/office/word/2006/wordml" xmlns:wps="http://schemas.microsoft.com/office/word/2010/wordprocessingShape" mc:Ignorable="w14 w15 w16se w16cid wp14">
+<w:document xmlns:wpc="http://schemas.microsoft.com/office/word/2010/wordprocessingCanvas" xmlns:cx="http://schemas.microsoft.com/office/drawing/2014/chartex" xmlns:cx1="http://schemas.microsoft.com/office/drawing/2015/9/8/chartex" xmlns:cx2="http://schemas.microsoft.com/office/drawing/2015/10/21/chartex" xmlns:cx3="http://schemas.microsoft.com/office/drawing/2016/5/9/chartex" xmlns:cx4="http://schemas.microsoft.com/office/drawing/2016/5/10/chartex" xmlns:cx5="http://schemas.microsoft.com/office/drawing/2016/5/11/chartex" xmlns:cx6="http://schemas.microsoft.com/office/drawing/2016/5/12/chartex" xmlns:cx7="http://schemas.microsoft.com/office/drawing/2016/5/13/chartex" xmlns:cx8="http://schemas.microsoft.com/office/drawing/2016/5/14/chartex" xmlns:mc="http://schemas.openxmlformats.org/markup-compatibility/2006" xmlns:aink="http://schemas.microsoft.com/office/drawing/2016/ink" xmlns:am3d="http://schemas.microsoft.com/office/drawing/2017/model3d" xmlns:o="urn:schemas-microsoft-com:office:office" xmlns:r="http://schemas.openxmlformats.org/officeDocument/2006/relationships" xmlns:m="http://schemas.openxmlformats.org/officeDocument/2006/math" xmlns:v="urn:schemas-microsoft-com:vml" xmlns:wp14="http://schemas.microsoft.com/office/word/2010/wordprocessingDrawing" xmlns:wp="http://schemas.openxmlformats.org/drawingml/2006/wordprocessingDrawing" xmlns:w10="urn:schemas-microsoft-com:office:word" xmlns:w="http://schemas.openxmlformats.org/wordprocessingml/2006/main" xmlns:w14="http://schemas.microsoft.com/office/word/2010/wordml" xmlns:w15="http://schemas.microsoft.com/office/word/2012/wordml" xmlns:w16cex="http://schemas.microsoft.com/office/word/2018/wordml/cex" xmlns:w16cid="http://schemas.microsoft.com/office/word/2016/wordml/cid" xmlns:w16="http://schemas.microsoft.com/office/word/2018/wordml" xmlns:w16se="http://schemas.microsoft.com/office/word/2015/wordml/symex" xmlns:wpg="http://schemas.microsoft.com/office/word/2010/wordprocessingGroup" xmlns:wpi="http://schemas.microsoft.com/office/word/2010/wordprocessingInk" xmlns:wne="http://schemas.microsoft.com/office/word/2006/wordml" xmlns:wps="http://schemas.microsoft.com/office/word/2010/wordprocessingShape" mc:Ignorable="w14 w15 w16se w16cid w16 w16cex wp14">
   <w:body>
     <w:p>
       <w:pPr>
         <w:jc w:val="center"/>
         <w:rPr>
           <w:rFonts w:ascii="Times New Roman" w:hAnsi="Times New Roman" w:cs="Times New Roman"/>
+          <w:sz w:val="30"/>
+          <w:szCs w:val="30"/>
           <w:lang w:val="en-HK"/>
         </w:rPr>
       </w:pPr>
       <w:r>
         <w:rPr>
           <w:rFonts w:ascii="Times New Roman" w:hAnsi="Times New Roman" w:cs="Times New Roman"/>
+          <w:sz w:val="30"/>
+          <w:szCs w:val="30"/>
           <w:lang w:val="en-HK"/>
         </w:rPr>
         <w:t>Symbols, Patterns, Signals Coursework 1: An Unknown Signal Report</w:t>
@@ -20,21 +24,301 @@
     </w:p>
     <w:p>
       <w:pPr>
-        <w:rPr>
-          <w:rFonts w:ascii="Times New Roman" w:hAnsi="Times New Roman" w:cs="Times New Roman"/>
-          <w:lang w:val="en-HK"/>
-        </w:rPr>
-      </w:pPr>
+        <w:jc w:val="center"/>
+        <w:rPr>
+          <w:rFonts w:ascii="Times New Roman" w:hAnsi="Times New Roman" w:cs="Times New Roman"/>
+          <w:sz w:val="24"/>
+          <w:szCs w:val="24"/>
+          <w:lang w:val="en-HK"/>
+        </w:rPr>
+      </w:pPr>
+      <w:r>
+        <w:rPr>
+          <w:rFonts w:ascii="Times New Roman" w:hAnsi="Times New Roman" w:cs="Times New Roman"/>
+          <w:sz w:val="24"/>
+          <w:szCs w:val="24"/>
+          <w:lang w:val="en-HK"/>
+        </w:rPr>
+        <w:t>Lik Wong</w:t>
+      </w:r>
     </w:p>
     <w:p>
       <w:pPr>
-        <w:rPr>
-          <w:rFonts w:ascii="Times New Roman" w:hAnsi="Times New Roman" w:cs="Times New Roman"/>
-          <w:lang w:val="en-HK"/>
-        </w:rPr>
-      </w:pPr>
-      <w:bookmarkStart w:id="0" w:name="_GoBack"/>
-      <w:bookmarkEnd w:id="0"/>
+        <w:jc w:val="center"/>
+        <w:rPr>
+          <w:rFonts w:ascii="Times New Roman" w:hAnsi="Times New Roman" w:cs="Times New Roman"/>
+          <w:sz w:val="24"/>
+          <w:szCs w:val="24"/>
+          <w:lang w:val="en-HK"/>
+        </w:rPr>
+      </w:pPr>
+      <w:r>
+        <w:rPr>
+          <w:rFonts w:ascii="Times New Roman" w:hAnsi="Times New Roman" w:cs="Times New Roman"/>
+          <w:sz w:val="24"/>
+          <w:szCs w:val="24"/>
+          <w:lang w:val="en-HK"/>
+        </w:rPr>
+        <w:t>20</w:t>
+      </w:r>
+      <w:r>
+        <w:rPr>
+          <w:rFonts w:ascii="Times New Roman" w:hAnsi="Times New Roman" w:cs="Times New Roman"/>
+          <w:sz w:val="24"/>
+          <w:szCs w:val="24"/>
+          <w:vertAlign w:val="superscript"/>
+          <w:lang w:val="en-HK"/>
+        </w:rPr>
+        <w:t>th</w:t>
+      </w:r>
+      <w:r>
+        <w:rPr>
+          <w:rFonts w:ascii="Times New Roman" w:hAnsi="Times New Roman" w:cs="Times New Roman"/>
+          <w:sz w:val="24"/>
+          <w:szCs w:val="24"/>
+          <w:lang w:val="en-HK"/>
+        </w:rPr>
+        <w:t xml:space="preserve"> May, 2020</w:t>
+      </w:r>
+    </w:p>
+    <w:p>
+      <w:pPr>
+        <w:rPr>
+          <w:rFonts w:ascii="Times New Roman" w:hAnsi="Times New Roman" w:cs="Times New Roman"/>
+          <w:lang w:val="en-HK"/>
+        </w:rPr>
+      </w:pPr>
+    </w:p>
+    <w:p>
+      <w:pPr>
+        <w:pStyle w:val="ListParagraph"/>
+        <w:numPr>
+          <w:ilvl w:val="0"/>
+          <w:numId w:val="1"/>
+        </w:numPr>
+        <w:rPr>
+          <w:rFonts w:ascii="Times New Roman" w:hAnsi="Times New Roman" w:cs="Times New Roman"/>
+          <w:b/>
+          <w:bCs/>
+          <w:sz w:val="26"/>
+          <w:szCs w:val="26"/>
+          <w:lang w:val="en-HK"/>
+        </w:rPr>
+      </w:pPr>
+      <w:r>
+        <w:rPr>
+          <w:rFonts w:ascii="Times New Roman" w:hAnsi="Times New Roman" w:cs="Times New Roman"/>
+          <w:b/>
+          <w:bCs/>
+          <w:sz w:val="26"/>
+          <w:szCs w:val="26"/>
+          <w:lang w:val="en-HK"/>
+        </w:rPr>
+        <w:t>Introduction</w:t>
+      </w:r>
+    </w:p>
+    <w:p>
+      <w:pPr>
+        <w:pStyle w:val="ListParagraph"/>
+        <w:ind w:left="360"/>
+        <w:rPr>
+          <w:rFonts w:ascii="Times New Roman" w:hAnsi="Times New Roman" w:cs="Times New Roman"/>
+          <w:sz w:val="24"/>
+          <w:szCs w:val="24"/>
+          <w:lang w:val="en-HK"/>
+        </w:rPr>
+      </w:pPr>
+      <w:r>
+        <w:rPr>
+          <w:rFonts w:ascii="Times New Roman" w:hAnsi="Times New Roman" w:cs="Times New Roman"/>
+          <w:sz w:val="24"/>
+          <w:szCs w:val="24"/>
+          <w:lang w:val="en-HK"/>
+        </w:rPr>
+        <w:t xml:space="preserve">  </w:t>
+      </w:r>
+      <w:r>
+        <w:rPr>
+          <w:rFonts w:ascii="Times New Roman" w:hAnsi="Times New Roman" w:cs="Times New Roman"/>
+          <w:sz w:val="24"/>
+          <w:szCs w:val="24"/>
+          <w:lang w:val="en-HK"/>
+        </w:rPr>
+        <w:t xml:space="preserve">For this task, the Least Square Method (LSM) is utilised to approximate a line given a sequence of points. The </w:t>
+      </w:r>
+      <w:r>
+        <w:rPr>
+          <w:rFonts w:ascii="Times New Roman" w:hAnsi="Times New Roman" w:cs="Times New Roman"/>
+          <w:sz w:val="24"/>
+          <w:szCs w:val="24"/>
+          <w:lang w:val="en-HK"/>
+        </w:rPr>
+        <w:t>objective is to minimise the Residual Sum of Square</w:t>
+      </w:r>
+      <w:r>
+        <w:rPr>
+          <w:rFonts w:ascii="Times New Roman" w:hAnsi="Times New Roman" w:cs="Times New Roman"/>
+          <w:sz w:val="24"/>
+          <w:szCs w:val="24"/>
+          <w:lang w:val="en-HK"/>
+        </w:rPr>
+        <w:t>s (RSS) or sum of squared errors in order to provide the most accurate results.</w:t>
+      </w:r>
+    </w:p>
+    <w:p>
+      <w:pPr>
+        <w:rPr>
+          <w:rFonts w:ascii="Times New Roman" w:hAnsi="Times New Roman" w:cs="Times New Roman"/>
+          <w:sz w:val="24"/>
+          <w:szCs w:val="24"/>
+          <w:lang w:val="en-HK"/>
+        </w:rPr>
+      </w:pPr>
+      <m:oMathPara>
+        <m:oMath>
+          <m:r>
+            <w:rPr>
+              <w:rFonts w:ascii="Cambria Math" w:hAnsi="Cambria Math" w:cs="Times New Roman"/>
+              <w:sz w:val="24"/>
+              <w:szCs w:val="24"/>
+              <w:lang w:val="en-HK"/>
+            </w:rPr>
+            <m:t>A=</m:t>
+          </m:r>
+          <m:sSup>
+            <m:sSupPr>
+              <m:ctrlPr>
+                <w:rPr>
+                  <w:rFonts w:ascii="Cambria Math" w:hAnsi="Cambria Math" w:cs="Times New Roman"/>
+                  <w:i/>
+                  <w:sz w:val="24"/>
+                  <w:szCs w:val="24"/>
+                  <w:lang w:val="en-HK"/>
+                </w:rPr>
+              </m:ctrlPr>
+            </m:sSupPr>
+            <m:e>
+              <m:r>
+                <w:rPr>
+                  <w:rFonts w:ascii="Cambria Math" w:hAnsi="Cambria Math" w:cs="Times New Roman"/>
+                  <w:sz w:val="24"/>
+                  <w:szCs w:val="24"/>
+                  <w:lang w:val="en-HK"/>
+                </w:rPr>
+                <m:t>(</m:t>
+              </m:r>
+              <m:sSup>
+                <m:sSupPr>
+                  <m:ctrlPr>
+                    <w:rPr>
+                      <w:rFonts w:ascii="Cambria Math" w:hAnsi="Cambria Math" w:cs="Times New Roman"/>
+                      <w:i/>
+                      <w:sz w:val="24"/>
+                      <w:szCs w:val="24"/>
+                      <w:lang w:val="en-HK"/>
+                    </w:rPr>
+                  </m:ctrlPr>
+                </m:sSupPr>
+                <m:e>
+                  <m:r>
+                    <w:rPr>
+                      <w:rFonts w:ascii="Cambria Math" w:hAnsi="Cambria Math" w:cs="Times New Roman"/>
+                      <w:sz w:val="24"/>
+                      <w:szCs w:val="24"/>
+                      <w:lang w:val="en-HK"/>
+                    </w:rPr>
+                    <m:t>X</m:t>
+                  </m:r>
+                </m:e>
+                <m:sup>
+                  <m:r>
+                    <w:rPr>
+                      <w:rFonts w:ascii="Cambria Math" w:hAnsi="Cambria Math" w:cs="Times New Roman"/>
+                      <w:sz w:val="24"/>
+                      <w:szCs w:val="24"/>
+                      <w:lang w:val="en-HK"/>
+                    </w:rPr>
+                    <m:t>T</m:t>
+                  </m:r>
+                </m:sup>
+              </m:sSup>
+              <m:r>
+                <w:rPr>
+                  <w:rFonts w:ascii="Cambria Math" w:hAnsi="Cambria Math" w:cs="Times New Roman"/>
+                  <w:sz w:val="24"/>
+                  <w:szCs w:val="24"/>
+                  <w:lang w:val="en-HK"/>
+                </w:rPr>
+                <m:t>*X)</m:t>
+              </m:r>
+            </m:e>
+            <m:sup>
+              <m:r>
+                <w:rPr>
+                  <w:rFonts w:ascii="Cambria Math" w:hAnsi="Cambria Math" w:cs="Times New Roman"/>
+                  <w:sz w:val="24"/>
+                  <w:szCs w:val="24"/>
+                  <w:lang w:val="en-HK"/>
+                </w:rPr>
+                <m:t>-1</m:t>
+              </m:r>
+            </m:sup>
+          </m:sSup>
+          <m:r>
+            <w:rPr>
+              <w:rFonts w:ascii="Cambria Math" w:hAnsi="Cambria Math" w:cs="Times New Roman"/>
+              <w:sz w:val="24"/>
+              <w:szCs w:val="24"/>
+              <w:lang w:val="en-HK"/>
+            </w:rPr>
+            <m:t>*</m:t>
+          </m:r>
+          <m:sSup>
+            <m:sSupPr>
+              <m:ctrlPr>
+                <w:rPr>
+                  <w:rFonts w:ascii="Cambria Math" w:hAnsi="Cambria Math" w:cs="Times New Roman"/>
+                  <w:i/>
+                  <w:sz w:val="24"/>
+                  <w:szCs w:val="24"/>
+                  <w:lang w:val="en-HK"/>
+                </w:rPr>
+              </m:ctrlPr>
+            </m:sSupPr>
+            <m:e>
+              <m:r>
+                <w:rPr>
+                  <w:rFonts w:ascii="Cambria Math" w:hAnsi="Cambria Math" w:cs="Times New Roman"/>
+                  <w:sz w:val="24"/>
+                  <w:szCs w:val="24"/>
+                  <w:lang w:val="en-HK"/>
+                </w:rPr>
+                <m:t>X</m:t>
+              </m:r>
+            </m:e>
+            <m:sup>
+              <m:r>
+                <w:rPr>
+                  <w:rFonts w:ascii="Cambria Math" w:hAnsi="Cambria Math" w:cs="Times New Roman"/>
+                  <w:sz w:val="24"/>
+                  <w:szCs w:val="24"/>
+                  <w:lang w:val="en-HK"/>
+                </w:rPr>
+                <m:t>T</m:t>
+              </m:r>
+            </m:sup>
+          </m:sSup>
+          <m:r>
+            <w:rPr>
+              <w:rFonts w:ascii="Cambria Math" w:hAnsi="Cambria Math" w:cs="Times New Roman"/>
+              <w:sz w:val="24"/>
+              <w:szCs w:val="24"/>
+              <w:lang w:val="en-HK"/>
+            </w:rPr>
+            <m:t>*Y</m:t>
+          </m:r>
+        </m:oMath>
+      </m:oMathPara>
     </w:p>
     <w:sectPr>
       <w:pgSz w:w="12240" w:h="15840"/>
@@ -46,8 +330,102 @@
 </w:document>
 </file>
 
+<file path=word/numbering.xml><?xml version="1.0" encoding="utf-8"?>
+<w:numbering xmlns:wpc="http://schemas.microsoft.com/office/word/2010/wordprocessingCanvas" xmlns:cx="http://schemas.microsoft.com/office/drawing/2014/chartex" xmlns:cx1="http://schemas.microsoft.com/office/drawing/2015/9/8/chartex" xmlns:cx2="http://schemas.microsoft.com/office/drawing/2015/10/21/chartex" xmlns:cx3="http://schemas.microsoft.com/office/drawing/2016/5/9/chartex" xmlns:cx4="http://schemas.microsoft.com/office/drawing/2016/5/10/chartex" xmlns:cx5="http://schemas.microsoft.com/office/drawing/2016/5/11/chartex" xmlns:cx6="http://schemas.microsoft.com/office/drawing/2016/5/12/chartex" xmlns:cx7="http://schemas.microsoft.com/office/drawing/2016/5/13/chartex" xmlns:cx8="http://schemas.microsoft.com/office/drawing/2016/5/14/chartex" xmlns:mc="http://schemas.openxmlformats.org/markup-compatibility/2006" xmlns:aink="http://schemas.microsoft.com/office/drawing/2016/ink" xmlns:am3d="http://schemas.microsoft.com/office/drawing/2017/model3d" xmlns:o="urn:schemas-microsoft-com:office:office" xmlns:r="http://schemas.openxmlformats.org/officeDocument/2006/relationships" xmlns:m="http://schemas.openxmlformats.org/officeDocument/2006/math" xmlns:v="urn:schemas-microsoft-com:vml" xmlns:wp14="http://schemas.microsoft.com/office/word/2010/wordprocessingDrawing" xmlns:wp="http://schemas.openxmlformats.org/drawingml/2006/wordprocessingDrawing" xmlns:w10="urn:schemas-microsoft-com:office:word" xmlns:w="http://schemas.openxmlformats.org/wordprocessingml/2006/main" xmlns:w14="http://schemas.microsoft.com/office/word/2010/wordml" xmlns:w15="http://schemas.microsoft.com/office/word/2012/wordml" xmlns:w16cex="http://schemas.microsoft.com/office/word/2018/wordml/cex" xmlns:w16cid="http://schemas.microsoft.com/office/word/2016/wordml/cid" xmlns:w16="http://schemas.microsoft.com/office/word/2018/wordml" xmlns:w16se="http://schemas.microsoft.com/office/word/2015/wordml/symex" xmlns:wpg="http://schemas.microsoft.com/office/word/2010/wordprocessingGroup" xmlns:wpi="http://schemas.microsoft.com/office/word/2010/wordprocessingInk" xmlns:wne="http://schemas.microsoft.com/office/word/2006/wordml" xmlns:wps="http://schemas.microsoft.com/office/word/2010/wordprocessingShape" mc:Ignorable="w14 w15 w16se w16cid w16 w16cex wp14">
+  <w:abstractNum w:abstractNumId="0" w15:restartNumberingAfterBreak="0">
+    <w:nsid w:val="67EC1EF0"/>
+    <w:multiLevelType w:val="hybridMultilevel"/>
+    <w:tmpl w:val="41A0E37E"/>
+    <w:lvl w:ilvl="0" w:tplc="3C09000F">
+      <w:start w:val="1"/>
+      <w:numFmt w:val="decimal"/>
+      <w:lvlText w:val="%1."/>
+      <w:lvlJc w:val="left"/>
+      <w:pPr>
+        <w:ind w:left="720" w:hanging="360"/>
+      </w:pPr>
+    </w:lvl>
+    <w:lvl w:ilvl="1" w:tplc="3C090019" w:tentative="1">
+      <w:start w:val="1"/>
+      <w:numFmt w:val="lowerLetter"/>
+      <w:lvlText w:val="%2."/>
+      <w:lvlJc w:val="left"/>
+      <w:pPr>
+        <w:ind w:left="1440" w:hanging="360"/>
+      </w:pPr>
+    </w:lvl>
+    <w:lvl w:ilvl="2" w:tplc="3C09001B" w:tentative="1">
+      <w:start w:val="1"/>
+      <w:numFmt w:val="lowerRoman"/>
+      <w:lvlText w:val="%3."/>
+      <w:lvlJc w:val="right"/>
+      <w:pPr>
+        <w:ind w:left="2160" w:hanging="180"/>
+      </w:pPr>
+    </w:lvl>
+    <w:lvl w:ilvl="3" w:tplc="3C09000F" w:tentative="1">
+      <w:start w:val="1"/>
+      <w:numFmt w:val="decimal"/>
+      <w:lvlText w:val="%4."/>
+      <w:lvlJc w:val="left"/>
+      <w:pPr>
+        <w:ind w:left="2880" w:hanging="360"/>
+      </w:pPr>
+    </w:lvl>
+    <w:lvl w:ilvl="4" w:tplc="3C090019" w:tentative="1">
+      <w:start w:val="1"/>
+      <w:numFmt w:val="lowerLetter"/>
+      <w:lvlText w:val="%5."/>
+      <w:lvlJc w:val="left"/>
+      <w:pPr>
+        <w:ind w:left="3600" w:hanging="360"/>
+      </w:pPr>
+    </w:lvl>
+    <w:lvl w:ilvl="5" w:tplc="3C09001B" w:tentative="1">
+      <w:start w:val="1"/>
+      <w:numFmt w:val="lowerRoman"/>
+      <w:lvlText w:val="%6."/>
+      <w:lvlJc w:val="right"/>
+      <w:pPr>
+        <w:ind w:left="4320" w:hanging="180"/>
+      </w:pPr>
+    </w:lvl>
+    <w:lvl w:ilvl="6" w:tplc="3C09000F" w:tentative="1">
+      <w:start w:val="1"/>
+      <w:numFmt w:val="decimal"/>
+      <w:lvlText w:val="%7."/>
+      <w:lvlJc w:val="left"/>
+      <w:pPr>
+        <w:ind w:left="5040" w:hanging="360"/>
+      </w:pPr>
+    </w:lvl>
+    <w:lvl w:ilvl="7" w:tplc="3C090019" w:tentative="1">
+      <w:start w:val="1"/>
+      <w:numFmt w:val="lowerLetter"/>
+      <w:lvlText w:val="%8."/>
+      <w:lvlJc w:val="left"/>
+      <w:pPr>
+        <w:ind w:left="5760" w:hanging="360"/>
+      </w:pPr>
+    </w:lvl>
+    <w:lvl w:ilvl="8" w:tplc="3C09001B" w:tentative="1">
+      <w:start w:val="1"/>
+      <w:numFmt w:val="lowerRoman"/>
+      <w:lvlText w:val="%9."/>
+      <w:lvlJc w:val="right"/>
+      <w:pPr>
+        <w:ind w:left="6480" w:hanging="180"/>
+      </w:pPr>
+    </w:lvl>
+  </w:abstractNum>
+  <w:num w:numId="1">
+    <w:abstractNumId w:val="0"/>
+  </w:num>
+</w:numbering>
+</file>
+
 <file path=word/styles.xml><?xml version="1.0" encoding="utf-8"?>
-<w:styles xmlns:mc="http://schemas.openxmlformats.org/markup-compatibility/2006" xmlns:r="http://schemas.openxmlformats.org/officeDocument/2006/relationships" xmlns:w="http://schemas.openxmlformats.org/wordprocessingml/2006/main" xmlns:w14="http://schemas.microsoft.com/office/word/2010/wordml" xmlns:w15="http://schemas.microsoft.com/office/word/2012/wordml" xmlns:w16cid="http://schemas.microsoft.com/office/word/2016/wordml/cid" xmlns:w16se="http://schemas.microsoft.com/office/word/2015/wordml/symex" mc:Ignorable="w14 w15 w16se w16cid">
+<w:styles xmlns:mc="http://schemas.openxmlformats.org/markup-compatibility/2006" xmlns:r="http://schemas.openxmlformats.org/officeDocument/2006/relationships" xmlns:w="http://schemas.openxmlformats.org/wordprocessingml/2006/main" xmlns:w14="http://schemas.microsoft.com/office/word/2010/wordml" xmlns:w15="http://schemas.microsoft.com/office/word/2012/wordml" xmlns:w16cex="http://schemas.microsoft.com/office/word/2018/wordml/cex" xmlns:w16cid="http://schemas.microsoft.com/office/word/2016/wordml/cid" xmlns:w16="http://schemas.microsoft.com/office/word/2018/wordml" xmlns:w16se="http://schemas.microsoft.com/office/word/2015/wordml/symex" mc:Ignorable="w14 w15 w16se w16cid w16 w16cex">
   <w:docDefaults>
     <w:rPrDefault>
       <w:rPr>
@@ -169,6 +547,7 @@
     <w:lsdException w:name="HTML Sample" w:semiHidden="1" w:unhideWhenUsed="1"/>
     <w:lsdException w:name="HTML Typewriter" w:semiHidden="1" w:unhideWhenUsed="1"/>
     <w:lsdException w:name="HTML Variable" w:semiHidden="1" w:unhideWhenUsed="1"/>
+    <w:lsdException w:name="Normal Table" w:semiHidden="1" w:unhideWhenUsed="1"/>
     <w:lsdException w:name="annotation subject" w:semiHidden="1" w:unhideWhenUsed="1"/>
     <w:lsdException w:name="No List" w:semiHidden="1" w:unhideWhenUsed="1"/>
     <w:lsdException w:name="Outline List 1" w:semiHidden="1" w:unhideWhenUsed="1"/>
@@ -215,8 +594,10 @@
     <w:lsdException w:name="Table Subtle 2" w:semiHidden="1" w:unhideWhenUsed="1"/>
     <w:lsdException w:name="Table Web 1" w:semiHidden="1" w:unhideWhenUsed="1"/>
     <w:lsdException w:name="Table Web 2" w:semiHidden="1" w:unhideWhenUsed="1"/>
+    <w:lsdException w:name="Table Web 3" w:semiHidden="1" w:unhideWhenUsed="1"/>
     <w:lsdException w:name="Balloon Text" w:semiHidden="1" w:unhideWhenUsed="1"/>
     <w:lsdException w:name="Table Grid" w:uiPriority="39"/>
+    <w:lsdException w:name="Table Theme" w:semiHidden="1" w:unhideWhenUsed="1"/>
     <w:lsdException w:name="Placeholder Text" w:semiHidden="1"/>
     <w:lsdException w:name="No Spacing" w:uiPriority="1" w:qFormat="1"/>
     <w:lsdException w:name="Light Shading" w:uiPriority="60"/>
@@ -468,6 +849,27 @@
     <w:uiPriority w:val="99"/>
     <w:semiHidden/>
     <w:unhideWhenUsed/>
+  </w:style>
+  <w:style w:type="character" w:styleId="PlaceholderText">
+    <w:name w:val="Placeholder Text"/>
+    <w:basedOn w:val="DefaultParagraphFont"/>
+    <w:uiPriority w:val="99"/>
+    <w:semiHidden/>
+    <w:rsid w:val="00CD4ED4"/>
+    <w:rPr>
+      <w:color w:val="808080"/>
+    </w:rPr>
+  </w:style>
+  <w:style w:type="paragraph" w:styleId="ListParagraph">
+    <w:name w:val="List Paragraph"/>
+    <w:basedOn w:val="Normal"/>
+    <w:uiPriority w:val="34"/>
+    <w:qFormat/>
+    <w:rsid w:val="00395237"/>
+    <w:pPr>
+      <w:ind w:left="720"/>
+      <w:contextualSpacing/>
+    </w:pPr>
   </w:style>
 </w:styles>
 </file>
@@ -731,4 +1133,16 @@
     </a:ext>
   </a:extLst>
 </a:theme>
+</file>
+
+<file path=customXml/item1.xml><?xml version="1.0" encoding="utf-8"?>
+<b:Sources xmlns:b="http://schemas.openxmlformats.org/officeDocument/2006/bibliography" xmlns="http://schemas.openxmlformats.org/officeDocument/2006/bibliography" SelectedStyle="\APASixthEditionOfficeOnline.xsl" StyleName="APA" Version="6"/>
+</file>
+
+<file path=customXml/itemProps1.xml><?xml version="1.0" encoding="utf-8"?>
+<ds:datastoreItem xmlns:ds="http://schemas.openxmlformats.org/officeDocument/2006/customXml" ds:itemID="{49EA0ADA-44C6-440B-AE9F-A6E6D60C9785}">
+  <ds:schemaRefs>
+    <ds:schemaRef ds:uri="http://schemas.openxmlformats.org/officeDocument/2006/bibliography"/>
+  </ds:schemaRefs>
+</ds:datastoreItem>
 </file>
</xml_diff>